<commit_message>
Add note aabout legacy Next18-S width and fix a few typos and grammatical errors.
</commit_message>
<xml_diff>
--- a/drafts/TN-9.1.1.5 Next18 and Next18-S Decoder Interface.docx
+++ b/drafts/TN-9.1.1.5 Next18 and Next18-S Decoder Interface.docx
@@ -22,6 +22,12 @@
         <w:rPr/>
         <w:t xml:space="preserve">Decoder interface standards exist in order to aid in installation of decoders into vehicle system boards. Installation can </w:t>
       </w:r>
+      <w:ins w:id="0" w:author="Stuart Baker" w:date="2020-05-20T10:29:32Z">
+        <w:r>
+          <w:rPr/>
+          <w:t xml:space="preserve">be </w:t>
+        </w:r>
+      </w:ins>
       <w:r>
         <w:rPr/>
         <w:t>performed by</w:t>
@@ -62,7 +68,23 @@
       </w:pPr>
       <w:r>
         <w:rPr/>
-        <w:t>Unserved Use cases</w:t>
+        <w:t xml:space="preserve">Unserved Use </w:t>
+      </w:r>
+      <w:ins w:id="1" w:author="Stuart Baker" w:date="2020-05-20T10:27:49Z">
+        <w:r>
+          <w:rPr/>
+          <w:t>C</w:t>
+        </w:r>
+      </w:ins>
+      <w:del w:id="2" w:author="Stuart Baker" w:date="2020-05-20T10:27:49Z">
+        <w:r>
+          <w:rPr/>
+          <w:delText>c</w:delText>
+        </w:r>
+      </w:del>
+      <w:r>
+        <w:rPr/>
+        <w:t>ases</w:t>
       </w:r>
     </w:p>
     <w:p>
@@ -208,7 +230,7 @@
         <mc:AlternateContent>
           <mc:Choice Requires="wps">
             <w:drawing>
-              <wp:anchor behindDoc="0" distT="0" distB="0" distL="0" distR="0" simplePos="0" locked="0" layoutInCell="1" allowOverlap="1" relativeHeight="15">
+              <wp:anchor behindDoc="0" distT="0" distB="0" distL="0" distR="0" simplePos="0" locked="0" layoutInCell="1" allowOverlap="1" relativeHeight="16">
                 <wp:simplePos x="0" y="0"/>
                 <wp:positionH relativeFrom="column">
                   <wp:posOffset>-438785</wp:posOffset>
@@ -270,6 +292,102 @@
     </w:p>
     <w:p>
       <w:pPr>
+        <w:pStyle w:val="TextBody"/>
+        <w:rPr/>
+      </w:pPr>
+      <w:ins w:id="4" w:author="Stuart Baker" w:date="2020-05-20T10:40:13Z">
+        <w:r>
+          <w:rPr/>
+          <w:t>There are older revisions</w:t>
+        </w:r>
+      </w:ins>
+      <w:ins w:id="5" w:author="Stuart Baker" w:date="2020-05-20T10:40:13Z">
+        <w:r>
+          <w:rPr/>
+          <w:t xml:space="preserve"> of RCN-118 and NEM 662 </w:t>
+        </w:r>
+      </w:ins>
+      <w:ins w:id="6" w:author="Stuart Baker" w:date="2020-05-20T10:40:13Z">
+        <w:r>
+          <w:rPr/>
+          <w:t xml:space="preserve">which </w:t>
+        </w:r>
+      </w:ins>
+      <w:ins w:id="7" w:author="Stuart Baker" w:date="2020-05-20T10:40:13Z">
+        <w:r>
+          <w:rPr/>
+          <w:t>define</w:t>
+        </w:r>
+      </w:ins>
+      <w:ins w:id="8" w:author="Stuart Baker" w:date="2020-05-20T10:41:01Z">
+        <w:r>
+          <w:rPr/>
+          <w:t xml:space="preserve"> the Next18-S decoder width as 10.5 mm </w:t>
+        </w:r>
+      </w:ins>
+      <w:ins w:id="9" w:author="Stuart Baker" w:date="2020-05-20T10:41:01Z">
+        <w:r>
+          <w:rPr/>
+          <w:t>max</w:t>
+        </w:r>
+      </w:ins>
+      <w:ins w:id="10" w:author="Stuart Baker" w:date="2020-05-20T10:41:01Z">
+        <w:r>
+          <w:rPr/>
+          <w:t xml:space="preserve">. The </w:t>
+        </w:r>
+      </w:ins>
+      <w:ins w:id="11" w:author="Stuart Baker" w:date="2020-05-20T10:41:01Z">
+        <w:r>
+          <w:rPr/>
+          <w:t xml:space="preserve">Next18-S </w:t>
+        </w:r>
+      </w:ins>
+      <w:ins w:id="12" w:author="Stuart Baker" w:date="2020-05-20T10:41:01Z">
+        <w:r>
+          <w:rPr/>
+          <w:t xml:space="preserve">maximum width has been narrowed in order to </w:t>
+        </w:r>
+      </w:ins>
+      <w:ins w:id="13" w:author="Stuart Baker" w:date="2020-05-20T10:42:00Z">
+        <w:r>
+          <w:rPr/>
+          <w:t xml:space="preserve">better support North American narrow body diesel models in N scale. The NMRA Conformance </w:t>
+        </w:r>
+      </w:ins>
+      <w:ins w:id="14" w:author="Stuart Baker" w:date="2020-05-20T10:42:00Z">
+        <w:r>
+          <w:rPr/>
+          <w:t xml:space="preserve">and Inspection </w:t>
+        </w:r>
+      </w:ins>
+      <w:ins w:id="15" w:author="Stuart Baker" w:date="2020-05-20T10:42:00Z">
+        <w:r>
+          <w:rPr/>
+          <w:t xml:space="preserve">committee may </w:t>
+        </w:r>
+      </w:ins>
+      <w:ins w:id="16" w:author="Stuart Baker" w:date="2020-05-20T10:43:43Z">
+        <w:r>
+          <w:rPr/>
+          <w:t>allow exemptions up to 10.5</w:t>
+        </w:r>
+      </w:ins>
+      <w:ins w:id="17" w:author="Stuart Baker" w:date="2020-05-20T10:44:00Z">
+        <w:r>
+          <w:rPr/>
+          <w:t xml:space="preserve"> mm in width, at their discretion, depending on when the decoder under test was originally designed. New designs are required to use 9.5 mm max width for the Next18-</w:t>
+        </w:r>
+      </w:ins>
+      <w:ins w:id="18" w:author="Stuart Baker" w:date="2020-05-20T10:45:00Z">
+        <w:r>
+          <w:rPr/>
+          <w:t>S.</w:t>
+        </w:r>
+      </w:ins>
+    </w:p>
+    <w:p>
+      <w:pPr>
         <w:pStyle w:val="Heading3"/>
         <w:rPr/>
       </w:pPr>
@@ -307,19 +425,19 @@
         <w:pStyle w:val="Heading3"/>
         <w:rPr/>
       </w:pPr>
-      <w:ins w:id="1" w:author="Stuart Baker" w:date="2020-05-19T13:59:50Z">
+      <w:ins w:id="20" w:author="Stuart Baker" w:date="2020-05-19T13:59:50Z">
         <w:r>
           <w:rPr/>
           <w:t>Common</w:t>
         </w:r>
       </w:ins>
-      <w:ins w:id="2" w:author="Stuart Baker" w:date="2020-05-19T14:00:00Z">
+      <w:ins w:id="21" w:author="Stuart Baker" w:date="2020-05-19T14:00:00Z">
         <w:r>
           <w:rPr/>
           <w:t xml:space="preserve"> </w:t>
         </w:r>
       </w:ins>
-      <w:ins w:id="3" w:author="Stuart Baker" w:date="2020-05-19T14:00:00Z">
+      <w:ins w:id="22" w:author="Stuart Baker" w:date="2020-05-19T14:00:00Z">
         <w:r>
           <w:rPr/>
           <w:t>Plug and Socket Specifications</w:t>
@@ -333,10 +451,10 @@
           <w:b/>
           <w:b/>
           <w:bCs/>
-          <w:ins w:id="6" w:author="Stuart Baker" w:date="2020-05-19T14:16:00Z"/>
+          <w:ins w:id="25" w:author="Stuart Baker" w:date="2020-05-19T14:16:00Z"/>
         </w:rPr>
       </w:pPr>
-      <w:ins w:id="5" w:author="Stuart Baker" w:date="2020-05-19T14:16:00Z">
+      <w:ins w:id="24" w:author="Stuart Baker" w:date="2020-05-19T14:16:00Z">
         <w:r>
           <w:rPr>
             <w:b/>
@@ -354,10 +472,10 @@
           <w:b w:val="false"/>
           <w:b w:val="false"/>
           <w:bCs w:val="false"/>
-          <w:ins w:id="8" w:author="Stuart Baker" w:date="2020-05-19T14:16:00Z"/>
+          <w:ins w:id="27" w:author="Stuart Baker" w:date="2020-05-19T14:16:00Z"/>
         </w:rPr>
       </w:pPr>
-      <w:ins w:id="7" w:author="Stuart Baker" w:date="2020-05-19T14:16:00Z">
+      <w:ins w:id="26" w:author="Stuart Baker" w:date="2020-05-19T14:16:00Z">
         <w:r>
           <w:rPr>
             <w:b w:val="false"/>
@@ -374,10 +492,10 @@
           <w:b/>
           <w:b/>
           <w:bCs/>
-          <w:ins w:id="11" w:author="Stuart Baker" w:date="2020-05-19T14:07:44Z"/>
+          <w:ins w:id="30" w:author="Stuart Baker" w:date="2020-05-19T14:07:44Z"/>
         </w:rPr>
       </w:pPr>
-      <w:ins w:id="9" w:author="Stuart Baker" w:date="2020-05-19T14:16:00Z">
+      <w:ins w:id="28" w:author="Stuart Baker" w:date="2020-05-19T14:16:00Z">
         <w:r>
           <w:rPr>
             <w:b/>
@@ -386,7 +504,7 @@
           <w:t>Specification</w:t>
         </w:r>
       </w:ins>
-      <w:ins w:id="10" w:author="Stuart Baker" w:date="2020-05-19T14:17:31Z">
+      <w:ins w:id="29" w:author="Stuart Baker" w:date="2020-05-19T14:17:31Z">
         <w:r>
           <w:rPr>
             <w:b/>
@@ -406,19 +524,19 @@
         <w:spacing w:before="0" w:after="0"/>
         <w:rPr/>
       </w:pPr>
-      <w:ins w:id="12" w:author="Stuart Baker" w:date="2020-05-19T14:07:44Z">
+      <w:ins w:id="31" w:author="Stuart Baker" w:date="2020-05-19T14:07:44Z">
         <w:r>
           <w:rPr/>
           <w:t>This is a minimum spec. Current carrying capacity</w:t>
         </w:r>
       </w:ins>
-      <w:ins w:id="13" w:author="Stuart Baker" w:date="2020-05-19T14:08:04Z">
+      <w:ins w:id="32" w:author="Stuart Baker" w:date="2020-05-19T14:08:04Z">
         <w:r>
           <w:rPr/>
           <w:t xml:space="preserve"> </w:t>
         </w:r>
       </w:ins>
-      <w:ins w:id="14" w:author="Stuart Baker" w:date="2020-05-19T14:12:24Z">
+      <w:ins w:id="33" w:author="Stuart Baker" w:date="2020-05-19T14:12:24Z">
         <w:r>
           <w:rPr/>
           <w:t>greater than 0.5 A is also acceptable.</w:t>
@@ -435,25 +553,25 @@
         <w:spacing w:before="0" w:after="0"/>
         <w:rPr/>
       </w:pPr>
-      <w:ins w:id="16" w:author="Stuart Baker" w:date="2020-05-19T14:12:24Z">
+      <w:ins w:id="35" w:author="Stuart Baker" w:date="2020-05-19T14:12:24Z">
         <w:r>
           <w:rPr/>
           <w:t>This is a</w:t>
         </w:r>
       </w:ins>
-      <w:ins w:id="17" w:author="Stuart Baker" w:date="2020-05-19T14:13:00Z">
+      <w:ins w:id="36" w:author="Stuart Baker" w:date="2020-05-19T14:13:00Z">
         <w:r>
           <w:rPr/>
           <w:t xml:space="preserve"> minimum spec. Greater than 1000 </w:t>
         </w:r>
       </w:ins>
-      <w:ins w:id="18" w:author="Stuart Baker" w:date="2020-05-19T14:13:00Z">
+      <w:ins w:id="37" w:author="Stuart Baker" w:date="2020-05-19T14:13:00Z">
         <w:r>
           <w:rPr/>
           <w:t>M</w:t>
         </w:r>
       </w:ins>
-      <w:ins w:id="19" w:author="Stuart Baker" w:date="2020-05-19T14:13:00Z">
+      <w:ins w:id="38" w:author="Stuart Baker" w:date="2020-05-19T14:13:00Z">
         <w:r>
           <w:rPr>
             <w:rFonts w:ascii="Liberation Serif" w:hAnsi="Liberation Serif"/>
@@ -461,12 +579,12 @@
           <w:t xml:space="preserve">Ω </w:t>
         </w:r>
       </w:ins>
-      <w:ins w:id="20" w:author="Stuart Baker" w:date="2020-05-19T14:13:00Z">
+      <w:ins w:id="39" w:author="Stuart Baker" w:date="2020-05-19T14:13:00Z">
         <w:r>
           <w:rPr>
             <w:rFonts w:ascii="Liberation Serif" w:hAnsi="Liberation Serif"/>
           </w:rPr>
-          <w:t>and/or 500V DC is also acceptable</w:t>
+          <w:t>and/or 500V DC is also acceptable.</w:t>
         </w:r>
       </w:ins>
     </w:p>
@@ -480,7 +598,7 @@
         <w:spacing w:before="0" w:after="0"/>
         <w:rPr/>
       </w:pPr>
-      <w:ins w:id="22" w:author="Stuart Baker" w:date="2020-05-19T14:13:00Z">
+      <w:ins w:id="41" w:author="Stuart Baker" w:date="2020-05-19T14:13:00Z">
         <w:r>
           <w:rPr>
             <w:rFonts w:ascii="Liberation Serif" w:hAnsi="Liberation Serif"/>
@@ -488,7 +606,7 @@
           <w:t xml:space="preserve">This is a minimum spec. Greater than 150 Vrms AC </w:t>
         </w:r>
       </w:ins>
-      <w:ins w:id="23" w:author="Stuart Baker" w:date="2020-05-19T14:14:05Z">
+      <w:ins w:id="42" w:author="Stuart Baker" w:date="2020-05-19T14:14:05Z">
         <w:r>
           <w:rPr>
             <w:rFonts w:ascii="Liberation Serif" w:hAnsi="Liberation Serif"/>
@@ -507,7 +625,7 @@
         <w:spacing w:before="0" w:after="0"/>
         <w:rPr/>
       </w:pPr>
-      <w:ins w:id="25" w:author="Stuart Baker" w:date="2020-05-19T14:14:05Z">
+      <w:ins w:id="44" w:author="Stuart Baker" w:date="2020-05-19T14:14:05Z">
         <w:r>
           <w:rPr>
             <w:rFonts w:ascii="Liberation Serif" w:hAnsi="Liberation Serif"/>
@@ -515,7 +633,7 @@
           <w:t>This is a maximum spec. Less than 50 m</w:t>
         </w:r>
       </w:ins>
-      <w:ins w:id="26" w:author="Stuart Baker" w:date="2020-05-19T14:14:05Z">
+      <w:ins w:id="45" w:author="Stuart Baker" w:date="2020-05-19T14:14:05Z">
         <w:r>
           <w:rPr>
             <w:rFonts w:ascii="Liberation Serif" w:hAnsi="Liberation Serif"/>
@@ -523,12 +641,12 @@
           <w:t xml:space="preserve">Ω </w:t>
         </w:r>
       </w:ins>
-      <w:ins w:id="27" w:author="Stuart Baker" w:date="2020-05-19T14:14:05Z">
+      <w:ins w:id="46" w:author="Stuart Baker" w:date="2020-05-19T14:14:05Z">
         <w:r>
           <w:rPr>
             <w:rFonts w:ascii="Liberation Serif" w:hAnsi="Liberation Serif"/>
           </w:rPr>
-          <w:t>is also acceptable</w:t>
+          <w:t>is also acceptable.</w:t>
         </w:r>
       </w:ins>
     </w:p>
@@ -542,7 +660,7 @@
         <w:spacing w:before="0" w:after="0"/>
         <w:rPr/>
       </w:pPr>
-      <w:ins w:id="29" w:author="Stuart Baker" w:date="2020-05-19T14:18:34Z">
+      <w:ins w:id="48" w:author="Stuart Baker" w:date="2020-05-19T14:18:34Z">
         <w:r>
           <w:rPr>
             <w:rFonts w:ascii="Liberation Serif" w:hAnsi="Liberation Serif"/>
@@ -550,12 +668,12 @@
           <w:t>This is a minimum spec.</w:t>
         </w:r>
       </w:ins>
-      <w:ins w:id="30" w:author="Stuart Baker" w:date="2020-05-19T14:19:03Z">
+      <w:ins w:id="49" w:author="Stuart Baker" w:date="2020-05-19T14:19:03Z">
         <w:r>
           <w:rPr>
             <w:rFonts w:ascii="Liberation Serif" w:hAnsi="Liberation Serif"/>
           </w:rPr>
-          <w:t xml:space="preserve"> Wider ranges inclusive of this specification are also acceptable</w:t>
+          <w:t xml:space="preserve"> Wider ranges inclusive of this specification are also acceptable.</w:t>
         </w:r>
       </w:ins>
     </w:p>
@@ -569,7 +687,7 @@
         <w:spacing w:before="0" w:after="0"/>
         <w:rPr/>
       </w:pPr>
-      <w:ins w:id="32" w:author="Stuart Baker" w:date="2020-05-19T14:19:03Z">
+      <w:ins w:id="51" w:author="Stuart Baker" w:date="2020-05-19T14:19:03Z">
         <w:r>
           <w:rPr>
             <w:rFonts w:ascii="Liberation Serif" w:hAnsi="Liberation Serif"/>
@@ -577,7 +695,7 @@
           <w:t xml:space="preserve">This </w:t>
         </w:r>
       </w:ins>
-      <w:ins w:id="33" w:author="Stuart Baker" w:date="2020-05-19T14:19:03Z">
+      <w:ins w:id="52" w:author="Stuart Baker" w:date="2020-05-19T14:19:03Z">
         <w:r>
           <w:rPr>
             <w:rFonts w:ascii="Liberation Serif" w:hAnsi="Liberation Serif"/>
@@ -585,7 +703,7 @@
           <w:t xml:space="preserve">specification only </w:t>
         </w:r>
       </w:ins>
-      <w:ins w:id="34" w:author="Stuart Baker" w:date="2020-05-19T14:19:03Z">
+      <w:ins w:id="53" w:author="Stuart Baker" w:date="2020-05-19T14:19:03Z">
         <w:r>
           <w:rPr>
             <w:rFonts w:ascii="Liberation Serif" w:hAnsi="Liberation Serif"/>
@@ -593,7 +711,7 @@
           <w:t>is informative</w:t>
         </w:r>
       </w:ins>
-      <w:ins w:id="35" w:author="Stuart Baker" w:date="2020-05-19T14:20:02Z">
+      <w:ins w:id="54" w:author="Stuart Baker" w:date="2020-05-19T14:20:02Z">
         <w:r>
           <w:rPr>
             <w:rFonts w:ascii="Liberation Serif" w:hAnsi="Liberation Serif"/>
@@ -1130,7 +1248,7 @@
         <w:sz w:val="20"/>
         <w:szCs w:val="20"/>
       </w:rPr>
-      <w:t>3</w:t>
+      <w:t>4</w:t>
     </w:r>
     <w:r>
       <w:rPr>
@@ -1172,7 +1290,7 @@
         <w:sz w:val="20"/>
         <w:szCs w:val="20"/>
       </w:rPr>
-      <w:t>3</w:t>
+      <w:t>4</w:t>
     </w:r>
     <w:r>
       <w:rPr>
@@ -1214,7 +1332,7 @@
         <w:sz w:val="20"/>
         <w:szCs w:val="20"/>
       </w:rPr>
-      <w:t>May 19, 20</w:t>
+      <w:t>May 20, 20</w:t>
     </w:r>
     <w:r>
       <w:rPr>
@@ -1441,7 +1559,7 @@
         <w:sz w:val="20"/>
         <w:szCs w:val="20"/>
       </w:rPr>
-      <w:t>3</w:t>
+      <w:t>4</w:t>
     </w:r>
     <w:r>
       <w:rPr>
@@ -1483,7 +1601,7 @@
         <w:sz w:val="20"/>
         <w:szCs w:val="20"/>
       </w:rPr>
-      <w:t>May 19, 20</w:t>
+      <w:t>May 20, 20</w:t>
     </w:r>
     <w:r>
       <w:rPr>
@@ -1712,7 +1830,7 @@
             </w:rPr>
             <w:t xml:space="preserve">NMRA </w:t>
           </w:r>
-          <w:del w:id="36" w:author="Stuart Baker" w:date="2020-05-17T17:37:51Z">
+          <w:del w:id="55" w:author="Stuart Baker" w:date="2020-05-17T17:37:51Z">
             <w:r>
               <w:rPr>
                 <w:b/>
@@ -1723,7 +1841,7 @@
               <w:delText>Standard</w:delText>
             </w:r>
           </w:del>
-          <w:ins w:id="37" w:author="Stuart Baker" w:date="2020-05-17T17:37:51Z">
+          <w:ins w:id="56" w:author="Stuart Baker" w:date="2020-05-17T17:37:51Z">
             <w:r>
               <w:rPr>
                 <w:b/>
@@ -1943,7 +2061,7 @@
               <w:szCs w:val="24"/>
               <w:bCs w:val="false"/>
             </w:rPr>
-            <w:t>May 19, 2020</w:t>
+            <w:t>May 20, 2020</w:t>
           </w:r>
           <w:r>
             <w:rPr>

</xml_diff>